<commit_message>
Fixed a bad sentence and updated the design to include Bootstrap 4 in the proposal
</commit_message>
<xml_diff>
--- a/reports/proposal.docx
+++ b/reports/proposal.docx
@@ -5,6 +5,7 @@
     <w:sdt>
       <w:sdtPr>
         <w:rPr>
+          <w:rFonts w:eastAsiaTheme="minorHAnsi"/>
           <w:sz w:val="2"/>
         </w:rPr>
         <w:id w:val="-211269248"/>
@@ -15,7 +16,6 @@
       </w:sdtPr>
       <w:sdtEndPr>
         <w:rPr>
-          <w:rFonts w:eastAsiaTheme="minorHAnsi"/>
           <w:b/>
           <w:bCs/>
           <w:sz w:val="28"/>
@@ -155,6 +155,7 @@
                                     <w:dataBinding w:prefixMappings="xmlns:ns0='http://purl.org/dc/elements/1.1/' xmlns:ns1='http://schemas.openxmlformats.org/package/2006/metadata/core-properties' " w:xpath="/ns1:coreProperties[1]/ns0:subject[1]" w:storeItemID="{6C3C8BC8-F283-45AE-878A-BAB7291924A1}"/>
                                     <w:text/>
                                   </w:sdtPr>
+                                  <w:sdtEndPr/>
                                   <w:sdtContent>
                                     <w:r>
                                       <w:rPr>
@@ -269,6 +270,7 @@
                               <w:dataBinding w:prefixMappings="xmlns:ns0='http://purl.org/dc/elements/1.1/' xmlns:ns1='http://schemas.openxmlformats.org/package/2006/metadata/core-properties' " w:xpath="/ns1:coreProperties[1]/ns0:subject[1]" w:storeItemID="{6C3C8BC8-F283-45AE-878A-BAB7291924A1}"/>
                               <w:text/>
                             </w:sdtPr>
+                            <w:sdtEndPr/>
                             <w:sdtContent>
                               <w:r>
                                 <w:rPr>
@@ -908,6 +910,7 @@
                                     <w:dataBinding w:prefixMappings="xmlns:ns0='http://schemas.openxmlformats.org/officeDocument/2006/extended-properties' " w:xpath="/ns0:Properties[1]/ns0:Company[1]" w:storeItemID="{6668398D-A668-4E3E-A5EB-62B293D839F1}"/>
                                     <w:text/>
                                   </w:sdtPr>
+                                  <w:sdtEndPr/>
                                   <w:sdtContent>
                                     <w:r>
                                       <w:rPr>
@@ -933,6 +936,7 @@
                                   <w:dataBinding w:prefixMappings="xmlns:ns0='http://purl.org/dc/elements/1.1/' xmlns:ns1='http://schemas.openxmlformats.org/package/2006/metadata/core-properties' " w:xpath="/ns1:coreProperties[1]/ns1:category[1]" w:storeItemID="{6C3C8BC8-F283-45AE-878A-BAB7291924A1}"/>
                                   <w:text/>
                                 </w:sdtPr>
+                                <w:sdtEndPr/>
                                 <w:sdtContent>
                                   <w:p>
                                     <w:pPr>
@@ -1003,6 +1007,7 @@
                               <w:dataBinding w:prefixMappings="xmlns:ns0='http://schemas.openxmlformats.org/officeDocument/2006/extended-properties' " w:xpath="/ns0:Properties[1]/ns0:Company[1]" w:storeItemID="{6668398D-A668-4E3E-A5EB-62B293D839F1}"/>
                               <w:text/>
                             </w:sdtPr>
+                            <w:sdtEndPr/>
                             <w:sdtContent>
                               <w:r>
                                 <w:rPr>
@@ -1028,6 +1033,7 @@
                             <w:dataBinding w:prefixMappings="xmlns:ns0='http://purl.org/dc/elements/1.1/' xmlns:ns1='http://schemas.openxmlformats.org/package/2006/metadata/core-properties' " w:xpath="/ns1:coreProperties[1]/ns1:category[1]" w:storeItemID="{6C3C8BC8-F283-45AE-878A-BAB7291924A1}"/>
                             <w:text/>
                           </w:sdtPr>
+                          <w:sdtEndPr/>
                           <w:sdtContent>
                             <w:p>
                               <w:pPr>
@@ -1653,7 +1659,25 @@
         <w:t>/s</w:t>
       </w:r>
       <w:r>
-        <w:t xml:space="preserve">. For example, say you have a friend that is interested in music, but you are only interested in movies. You will not see your friend’s </w:t>
+        <w:t xml:space="preserve">. </w:t>
+      </w:r>
+      <w:r>
+        <w:t>E.g.,</w:t>
+      </w:r>
+      <w:r>
+        <w:t xml:space="preserve"> say you have a friend that is interested in music</w:t>
+      </w:r>
+      <w:r>
+        <w:t xml:space="preserve"> </w:t>
+      </w:r>
+      <w:r>
+        <w:t>but you are only interested in movies</w:t>
+      </w:r>
+      <w:r>
+        <w:t>, y</w:t>
+      </w:r>
+      <w:r>
+        <w:t xml:space="preserve">ou will not see your friend’s </w:t>
       </w:r>
       <w:r>
         <w:t>comments or postings unless you went directly to his/her page.</w:t>
@@ -1921,6 +1945,12 @@
       </w:r>
       <w:r>
         <w:t xml:space="preserve"> </w:t>
+      </w:r>
+      <w:r>
+        <w:t xml:space="preserve">The frontend will also incorporate Bootstrap 4 so that we can quickly </w:t>
+      </w:r>
+      <w:r>
+        <w:t>incorporate responsive design.</w:t>
       </w:r>
       <w:bookmarkStart w:id="0" w:name="_GoBack"/>
       <w:bookmarkEnd w:id="0"/>

</xml_diff>

<commit_message>
Updated proposal. Added technologies being used, repository link, and wireframes.
</commit_message>
<xml_diff>
--- a/reports/proposal.docx
+++ b/reports/proposal.docx
@@ -1085,7 +1085,7 @@
             <mc:AlternateContent>
               <mc:Choice Requires="wps">
                 <w:drawing>
-                  <wp:anchor distT="45720" distB="45720" distL="114300" distR="114300" simplePos="0" relativeHeight="251663360" behindDoc="0" locked="0" layoutInCell="1" allowOverlap="1" wp14:anchorId="269CEA96" wp14:editId="1000C198">
+                  <wp:anchor distT="45720" distB="45720" distL="114300" distR="114300" simplePos="0" relativeHeight="251663360" behindDoc="0" locked="0" layoutInCell="1" allowOverlap="1" wp14:anchorId="269CEA96" wp14:editId="425CDEA3">
                     <wp:simplePos x="0" y="0"/>
                     <wp:positionH relativeFrom="margin">
                       <wp:align>left</wp:align>
@@ -1093,7 +1093,7 @@
                     <wp:positionV relativeFrom="paragraph">
                       <wp:posOffset>3213735</wp:posOffset>
                     </wp:positionV>
-                    <wp:extent cx="2360930" cy="1990725"/>
+                    <wp:extent cx="2305050" cy="2200275"/>
                     <wp:effectExtent l="0" t="0" r="0" b="9525"/>
                     <wp:wrapSquare wrapText="bothSides"/>
                     <wp:docPr id="217" name="Text Box 2"/>
@@ -1109,7 +1109,7 @@
                           <wps:spPr bwMode="auto">
                             <a:xfrm>
                               <a:off x="0" y="0"/>
-                              <a:ext cx="2360930" cy="1990725"/>
+                              <a:ext cx="2305050" cy="2200275"/>
                             </a:xfrm>
                             <a:prstGeom prst="rect">
                               <a:avLst/>
@@ -1307,6 +1307,64 @@
                               </w:p>
                               <w:p>
                                 <w:pPr>
+                                  <w:spacing w:after="0"/>
+                                  <w:rPr>
+                                    <w:color w:val="4472C4" w:themeColor="accent1"/>
+                                    <w:sz w:val="28"/>
+                                    <w:szCs w:val="28"/>
+                                    <w14:shadow w14:blurRad="38100" w14:dist="25400" w14:dir="5400000" w14:sx="100000" w14:sy="100000" w14:kx="0" w14:ky="0" w14:algn="ctr">
+                                      <w14:srgbClr w14:val="6E747A">
+                                        <w14:alpha w14:val="57000"/>
+                                      </w14:srgbClr>
+                                    </w14:shadow>
+                                    <w14:textOutline w14:w="0" w14:cap="flat" w14:cmpd="sng" w14:algn="ctr">
+                                      <w14:noFill/>
+                                      <w14:prstDash w14:val="solid"/>
+                                      <w14:round/>
+                                    </w14:textOutline>
+                                  </w:rPr>
+                                </w:pPr>
+                                <w:proofErr w:type="spellStart"/>
+                                <w:r>
+                                  <w:rPr>
+                                    <w:color w:val="4472C4" w:themeColor="accent1"/>
+                                    <w:sz w:val="28"/>
+                                    <w:szCs w:val="28"/>
+                                    <w14:shadow w14:blurRad="38100" w14:dist="25400" w14:dir="5400000" w14:sx="100000" w14:sy="100000" w14:kx="0" w14:ky="0" w14:algn="ctr">
+                                      <w14:srgbClr w14:val="6E747A">
+                                        <w14:alpha w14:val="57000"/>
+                                      </w14:srgbClr>
+                                    </w14:shadow>
+                                    <w14:textOutline w14:w="0" w14:cap="flat" w14:cmpd="sng" w14:algn="ctr">
+                                      <w14:noFill/>
+                                      <w14:prstDash w14:val="solid"/>
+                                      <w14:round/>
+                                    </w14:textOutline>
+                                  </w:rPr>
+                                  <w:t>Hieu</w:t>
+                                </w:r>
+                                <w:proofErr w:type="spellEnd"/>
+                                <w:r>
+                                  <w:rPr>
+                                    <w:color w:val="4472C4" w:themeColor="accent1"/>
+                                    <w:sz w:val="28"/>
+                                    <w:szCs w:val="28"/>
+                                    <w14:shadow w14:blurRad="38100" w14:dist="25400" w14:dir="5400000" w14:sx="100000" w14:sy="100000" w14:kx="0" w14:ky="0" w14:algn="ctr">
+                                      <w14:srgbClr w14:val="6E747A">
+                                        <w14:alpha w14:val="57000"/>
+                                      </w14:srgbClr>
+                                    </w14:shadow>
+                                    <w14:textOutline w14:w="0" w14:cap="flat" w14:cmpd="sng" w14:algn="ctr">
+                                      <w14:noFill/>
+                                      <w14:prstDash w14:val="solid"/>
+                                      <w14:round/>
+                                    </w14:textOutline>
+                                  </w:rPr>
+                                  <w:t xml:space="preserve"> Vo</w:t>
+                                </w:r>
+                              </w:p>
+                              <w:p>
+                                <w:pPr>
                                   <w:rPr>
                                     <w:color w:val="4472C4" w:themeColor="accent1"/>
                                     <w:sz w:val="28"/>
@@ -1351,7 +1409,7 @@
                       </a:graphicData>
                     </a:graphic>
                     <wp14:sizeRelH relativeFrom="margin">
-                      <wp14:pctWidth>40000</wp14:pctWidth>
+                      <wp14:pctWidth>0</wp14:pctWidth>
                     </wp14:sizeRelH>
                     <wp14:sizeRelV relativeFrom="margin">
                       <wp14:pctHeight>0</wp14:pctHeight>
@@ -1361,7 +1419,7 @@
               </mc:Choice>
               <mc:Fallback>
                 <w:pict>
-                  <v:shape w14:anchorId="269CEA96" id="Text Box 2" o:spid="_x0000_s1028" type="#_x0000_t202" style="position:absolute;margin-left:0;margin-top:253.05pt;width:185.9pt;height:156.75pt;z-index:251663360;visibility:visible;mso-wrap-style:square;mso-width-percent:400;mso-height-percent:0;mso-wrap-distance-left:9pt;mso-wrap-distance-top:3.6pt;mso-wrap-distance-right:9pt;mso-wrap-distance-bottom:3.6pt;mso-position-horizontal:left;mso-position-horizontal-relative:margin;mso-position-vertical:absolute;mso-position-vertical-relative:text;mso-width-percent:400;mso-height-percent:0;mso-width-relative:margin;mso-height-relative:margin;v-text-anchor:top" o:gfxdata="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" filled="f" stroked="f">
+                  <v:shape w14:anchorId="269CEA96" id="Text Box 2" o:spid="_x0000_s1028" type="#_x0000_t202" style="position:absolute;margin-left:0;margin-top:253.05pt;width:181.5pt;height:173.25pt;z-index:251663360;visibility:visible;mso-wrap-style:square;mso-width-percent:0;mso-height-percent:0;mso-wrap-distance-left:9pt;mso-wrap-distance-top:3.6pt;mso-wrap-distance-right:9pt;mso-wrap-distance-bottom:3.6pt;mso-position-horizontal:left;mso-position-horizontal-relative:margin;mso-position-vertical:absolute;mso-position-vertical-relative:text;mso-width-percent:0;mso-height-percent:0;mso-width-relative:margin;mso-height-relative:margin;v-text-anchor:top" o:gfxdata="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" filled="f" stroked="f">
                     <v:textbox>
                       <w:txbxContent>
                         <w:p>
@@ -1536,6 +1594,64 @@
                         </w:p>
                         <w:p>
                           <w:pPr>
+                            <w:spacing w:after="0"/>
+                            <w:rPr>
+                              <w:color w:val="4472C4" w:themeColor="accent1"/>
+                              <w:sz w:val="28"/>
+                              <w:szCs w:val="28"/>
+                              <w14:shadow w14:blurRad="38100" w14:dist="25400" w14:dir="5400000" w14:sx="100000" w14:sy="100000" w14:kx="0" w14:ky="0" w14:algn="ctr">
+                                <w14:srgbClr w14:val="6E747A">
+                                  <w14:alpha w14:val="57000"/>
+                                </w14:srgbClr>
+                              </w14:shadow>
+                              <w14:textOutline w14:w="0" w14:cap="flat" w14:cmpd="sng" w14:algn="ctr">
+                                <w14:noFill/>
+                                <w14:prstDash w14:val="solid"/>
+                                <w14:round/>
+                              </w14:textOutline>
+                            </w:rPr>
+                          </w:pPr>
+                          <w:proofErr w:type="spellStart"/>
+                          <w:r>
+                            <w:rPr>
+                              <w:color w:val="4472C4" w:themeColor="accent1"/>
+                              <w:sz w:val="28"/>
+                              <w:szCs w:val="28"/>
+                              <w14:shadow w14:blurRad="38100" w14:dist="25400" w14:dir="5400000" w14:sx="100000" w14:sy="100000" w14:kx="0" w14:ky="0" w14:algn="ctr">
+                                <w14:srgbClr w14:val="6E747A">
+                                  <w14:alpha w14:val="57000"/>
+                                </w14:srgbClr>
+                              </w14:shadow>
+                              <w14:textOutline w14:w="0" w14:cap="flat" w14:cmpd="sng" w14:algn="ctr">
+                                <w14:noFill/>
+                                <w14:prstDash w14:val="solid"/>
+                                <w14:round/>
+                              </w14:textOutline>
+                            </w:rPr>
+                            <w:t>Hieu</w:t>
+                          </w:r>
+                          <w:proofErr w:type="spellEnd"/>
+                          <w:r>
+                            <w:rPr>
+                              <w:color w:val="4472C4" w:themeColor="accent1"/>
+                              <w:sz w:val="28"/>
+                              <w:szCs w:val="28"/>
+                              <w14:shadow w14:blurRad="38100" w14:dist="25400" w14:dir="5400000" w14:sx="100000" w14:sy="100000" w14:kx="0" w14:ky="0" w14:algn="ctr">
+                                <w14:srgbClr w14:val="6E747A">
+                                  <w14:alpha w14:val="57000"/>
+                                </w14:srgbClr>
+                              </w14:shadow>
+                              <w14:textOutline w14:w="0" w14:cap="flat" w14:cmpd="sng" w14:algn="ctr">
+                                <w14:noFill/>
+                                <w14:prstDash w14:val="solid"/>
+                                <w14:round/>
+                              </w14:textOutline>
+                            </w:rPr>
+                            <w:t xml:space="preserve"> Vo</w:t>
+                          </w:r>
+                        </w:p>
+                        <w:p>
+                          <w:pPr>
                             <w:rPr>
                               <w:color w:val="4472C4" w:themeColor="accent1"/>
                               <w:sz w:val="28"/>
@@ -1650,13 +1766,19 @@
         <w:t xml:space="preserve">The differences between our app and those will be that </w:t>
       </w:r>
       <w:r>
-        <w:t xml:space="preserve">in ours, you can select to see only what you are interested in and not the entirety of your friend’s </w:t>
+        <w:t xml:space="preserve">in ours you can select to see only what you are interested in and not the entirety of your friend’s </w:t>
       </w:r>
       <w:r>
         <w:t>social commentary or interest</w:t>
       </w:r>
       <w:r>
-        <w:t>/s</w:t>
+        <w:t>(</w:t>
+      </w:r>
+      <w:r>
+        <w:t>s</w:t>
+      </w:r>
+      <w:r>
+        <w:t>)</w:t>
       </w:r>
       <w:r>
         <w:t xml:space="preserve">. </w:t>
@@ -1680,7 +1802,10 @@
         <w:t xml:space="preserve">ou will not see your friend’s </w:t>
       </w:r>
       <w:r>
-        <w:t>comments or postings unless you went directly to his/her page.</w:t>
+        <w:t xml:space="preserve">comments or postings unless you </w:t>
+      </w:r>
+      <w:r>
+        <w:t>are interested in the same things.</w:t>
       </w:r>
       <w:r>
         <w:t xml:space="preserve"> </w:t>
@@ -1738,13 +1863,10 @@
         <w:jc w:val="both"/>
       </w:pPr>
       <w:r>
-        <w:t xml:space="preserve">To be dynamic </w:t>
-      </w:r>
-      <w:r>
-        <w:t>so users are getting information in real</w:t>
-      </w:r>
-      <w:r>
-        <w:t>-time.</w:t>
+        <w:t>To have a modular design</w:t>
+      </w:r>
+      <w:r>
+        <w:t xml:space="preserve"> so we can quickly add/remove features or pages.</w:t>
       </w:r>
     </w:p>
     <w:p>
@@ -1760,10 +1882,13 @@
         <w:jc w:val="both"/>
       </w:pPr>
       <w:r>
-        <w:t>To have a modular design</w:t>
-      </w:r>
-      <w:r>
-        <w:t xml:space="preserve"> so we can quickly add/remove features or pages.</w:t>
+        <w:t xml:space="preserve">To be </w:t>
+      </w:r>
+      <w:r>
+        <w:t>responsive across desktop</w:t>
+      </w:r>
+      <w:r>
+        <w:t>s, laptops, and mobile devices.</w:t>
       </w:r>
     </w:p>
     <w:p>
@@ -1779,35 +1904,13 @@
         <w:jc w:val="both"/>
       </w:pPr>
       <w:r>
-        <w:t xml:space="preserve">To be </w:t>
-      </w:r>
-      <w:r>
-        <w:t>responsive across desktop</w:t>
-      </w:r>
-      <w:r>
-        <w:t>s, laptops, and mobile devices.</w:t>
-      </w:r>
-    </w:p>
-    <w:p>
-      <w:pPr>
-        <w:pStyle w:val="ListParagraph"/>
-        <w:numPr>
-          <w:ilvl w:val="0"/>
-          <w:numId w:val="1"/>
-        </w:numPr>
-        <w:tabs>
-          <w:tab w:val="left" w:pos="9360"/>
-        </w:tabs>
-        <w:jc w:val="both"/>
-      </w:pPr>
-      <w:r>
         <w:t xml:space="preserve">To allow a user to login </w:t>
       </w:r>
       <w:r>
-        <w:t>with either Facebook, Google, or Twitter</w:t>
-      </w:r>
-      <w:r>
-        <w:t>. As well as an email login.</w:t>
+        <w:t xml:space="preserve">with either Facebook, Google, </w:t>
+      </w:r>
+      <w:r>
+        <w:t>Twitter, etc.</w:t>
       </w:r>
     </w:p>
     <w:p>
@@ -1892,7 +1995,7 @@
           <w:sz w:val="28"/>
           <w:szCs w:val="28"/>
         </w:rPr>
-        <w:t>Design</w:t>
+        <w:t>Implementation</w:t>
       </w:r>
     </w:p>
     <w:p>
@@ -1911,13 +2014,28 @@
         <w:jc w:val="both"/>
       </w:pPr>
       <w:r>
-        <w:t xml:space="preserve">Our team has proposed designing Featurama through </w:t>
-      </w:r>
-      <w:r>
-        <w:t>an</w:t>
-      </w:r>
-      <w:r>
-        <w:t xml:space="preserve"> MVC framework. We </w:t>
+        <w:t xml:space="preserve">Our team has proposed designing Featurama </w:t>
+      </w:r>
+      <w:r>
+        <w:t>with</w:t>
+      </w:r>
+      <w:r>
+        <w:t xml:space="preserve"> </w:t>
+      </w:r>
+      <w:r>
+        <w:t>a</w:t>
+      </w:r>
+      <w:r>
+        <w:t>n</w:t>
+      </w:r>
+      <w:r>
+        <w:t xml:space="preserve"> MVC </w:t>
+      </w:r>
+      <w:r>
+        <w:t>architecture</w:t>
+      </w:r>
+      <w:r>
+        <w:t xml:space="preserve">. We </w:t>
       </w:r>
       <w:r>
         <w:t xml:space="preserve">plan on using a top-down approach and design </w:t>
@@ -1926,31 +2044,126 @@
         <w:t>in the order of Views – Controllers – Models.</w:t>
       </w:r>
       <w:r>
-        <w:t xml:space="preserve"> We are currently discussing </w:t>
-      </w:r>
-      <w:r>
-        <w:t>backend database design</w:t>
-      </w:r>
-      <w:r>
-        <w:t>, but we are building the frontend with Angular JS</w:t>
-      </w:r>
-      <w:r>
-        <w:t xml:space="preserve"> so that our website is built with </w:t>
-      </w:r>
-      <w:r>
-        <w:t>the latest technologie</w:t>
-      </w:r>
-      <w:r>
-        <w:t>s.</w:t>
-      </w:r>
-      <w:r>
         <w:t xml:space="preserve"> </w:t>
       </w:r>
       <w:r>
-        <w:t xml:space="preserve">The frontend will also incorporate Bootstrap 4 so that we can quickly </w:t>
-      </w:r>
-      <w:r>
-        <w:t>incorporate responsive design.</w:t>
+        <w:t xml:space="preserve"> </w:t>
+      </w:r>
+      <w:r>
+        <w:t xml:space="preserve">The backend of the application will be using Node.js and served with the Express web </w:t>
+      </w:r>
+      <w:r>
+        <w:t xml:space="preserve">application </w:t>
+      </w:r>
+      <w:r>
+        <w:t xml:space="preserve">framework.  </w:t>
+      </w:r>
+      <w:r>
+        <w:t>Our web application will be responsive to different screen sizes with React providing a dynamic user-interface</w:t>
+      </w:r>
+      <w:r>
+        <w:t xml:space="preserve">. </w:t>
+      </w:r>
+      <w:r>
+        <w:t>We will use MongoDB on the server-side of the application to store</w:t>
+      </w:r>
+      <w:r>
+        <w:t xml:space="preserve"> and retrieve</w:t>
+      </w:r>
+      <w:r>
+        <w:t xml:space="preserve"> persistent data such as login information, post content, user content, etc.</w:t>
+      </w:r>
+    </w:p>
+    <w:p>
+      <w:pPr>
+        <w:tabs>
+          <w:tab w:val="left" w:pos="9360"/>
+        </w:tabs>
+        <w:jc w:val="both"/>
+      </w:pPr>
+    </w:p>
+    <w:p>
+      <w:pPr>
+        <w:tabs>
+          <w:tab w:val="left" w:pos="9360"/>
+        </w:tabs>
+        <w:jc w:val="center"/>
+        <w:rPr>
+          <w:b/>
+          <w:bCs/>
+          <w:sz w:val="28"/>
+          <w:szCs w:val="28"/>
+        </w:rPr>
+      </w:pPr>
+      <w:r>
+        <w:rPr>
+          <w:b/>
+          <w:bCs/>
+          <w:sz w:val="28"/>
+          <w:szCs w:val="28"/>
+        </w:rPr>
+        <w:t>Repository</w:t>
+      </w:r>
+    </w:p>
+    <w:p>
+      <w:pPr>
+        <w:tabs>
+          <w:tab w:val="left" w:pos="9360"/>
+        </w:tabs>
+        <w:jc w:val="center"/>
+        <w:rPr>
+          <w:b/>
+          <w:bCs/>
+          <w:sz w:val="28"/>
+          <w:szCs w:val="28"/>
+        </w:rPr>
+      </w:pPr>
+    </w:p>
+    <w:p>
+      <w:pPr>
+        <w:tabs>
+          <w:tab w:val="left" w:pos="9360"/>
+        </w:tabs>
+        <w:jc w:val="both"/>
+      </w:pPr>
+      <w:hyperlink r:id="rId5" w:history="1">
+        <w:r>
+          <w:rPr>
+            <w:rStyle w:val="Hyperlink"/>
+          </w:rPr>
+          <w:t>https://github.com/IBatsios/capstone</w:t>
+        </w:r>
+      </w:hyperlink>
+    </w:p>
+    <w:p>
+      <w:pPr>
+        <w:tabs>
+          <w:tab w:val="left" w:pos="9360"/>
+        </w:tabs>
+        <w:jc w:val="both"/>
+      </w:pPr>
+    </w:p>
+    <w:p>
+      <w:pPr>
+        <w:tabs>
+          <w:tab w:val="left" w:pos="9360"/>
+        </w:tabs>
+        <w:jc w:val="center"/>
+        <w:rPr>
+          <w:b/>
+          <w:bCs/>
+          <w:sz w:val="28"/>
+          <w:szCs w:val="28"/>
+        </w:rPr>
+      </w:pPr>
+      <w:r>
+        <w:rPr>
+          <w:b/>
+          <w:bCs/>
+          <w:sz w:val="28"/>
+          <w:szCs w:val="28"/>
+        </w:rPr>
+        <w:t>Wireframes</w:t>
       </w:r>
       <w:bookmarkStart w:id="0" w:name="_GoBack"/>
       <w:bookmarkEnd w:id="0"/>
@@ -2211,7 +2424,6 @@
     <w:lsdException w:name="HTML Sample" w:semiHidden="1" w:unhideWhenUsed="1"/>
     <w:lsdException w:name="HTML Typewriter" w:semiHidden="1" w:unhideWhenUsed="1"/>
     <w:lsdException w:name="HTML Variable" w:semiHidden="1" w:unhideWhenUsed="1"/>
-    <w:lsdException w:name="Normal Table" w:semiHidden="1" w:unhideWhenUsed="1"/>
     <w:lsdException w:name="annotation subject" w:semiHidden="1" w:unhideWhenUsed="1"/>
     <w:lsdException w:name="No List" w:semiHidden="1" w:unhideWhenUsed="1"/>
     <w:lsdException w:name="Outline List 1" w:semiHidden="1" w:unhideWhenUsed="1"/>
@@ -2258,10 +2470,8 @@
     <w:lsdException w:name="Table Subtle 2" w:semiHidden="1" w:unhideWhenUsed="1"/>
     <w:lsdException w:name="Table Web 1" w:semiHidden="1" w:unhideWhenUsed="1"/>
     <w:lsdException w:name="Table Web 2" w:semiHidden="1" w:unhideWhenUsed="1"/>
-    <w:lsdException w:name="Table Web 3" w:semiHidden="1" w:unhideWhenUsed="1"/>
     <w:lsdException w:name="Balloon Text" w:semiHidden="1" w:unhideWhenUsed="1"/>
     <w:lsdException w:name="Table Grid" w:uiPriority="39"/>
-    <w:lsdException w:name="Table Theme" w:semiHidden="1" w:unhideWhenUsed="1"/>
     <w:lsdException w:name="Placeholder Text" w:semiHidden="1"/>
     <w:lsdException w:name="No Spacing" w:uiPriority="1" w:qFormat="1"/>
     <w:lsdException w:name="Light Shading" w:uiPriority="60"/>
@@ -2548,6 +2758,29 @@
       <w:contextualSpacing/>
     </w:pPr>
   </w:style>
+  <w:style w:type="character" w:styleId="Hyperlink">
+    <w:name w:val="Hyperlink"/>
+    <w:basedOn w:val="DefaultParagraphFont"/>
+    <w:uiPriority w:val="99"/>
+    <w:unhideWhenUsed/>
+    <w:rsid w:val="008D733B"/>
+    <w:rPr>
+      <w:color w:val="0563C1" w:themeColor="hyperlink"/>
+      <w:u w:val="single"/>
+    </w:rPr>
+  </w:style>
+  <w:style w:type="character" w:styleId="UnresolvedMention">
+    <w:name w:val="Unresolved Mention"/>
+    <w:basedOn w:val="DefaultParagraphFont"/>
+    <w:uiPriority w:val="99"/>
+    <w:semiHidden/>
+    <w:unhideWhenUsed/>
+    <w:rsid w:val="008D733B"/>
+    <w:rPr>
+      <w:color w:val="605E5C"/>
+      <w:shd w:val="clear" w:color="auto" w:fill="E1DFDD"/>
+    </w:rPr>
+  </w:style>
 </w:styles>
 </file>
 

</xml_diff>